<commit_message>
Added the solution to the error of creating the remote repo od local repo getting fatal error of cannot merge
</commit_message>
<xml_diff>
--- a/Part1.docx
+++ b/Part1.docx
@@ -5708,7 +5708,510 @@
     <w:p>
       <w:pPr>
         <w:pStyle w:val="Style1"/>
+        <w:jc w:val="both"/>
+      </w:pPr>
+    </w:p>
+    <w:p>
+      <w:pPr>
+        <w:pStyle w:val="Style1"/>
+        <w:jc w:val="both"/>
+      </w:pPr>
+      <w:r>
+        <w:t>(</w:t>
+      </w:r>
+      <w:proofErr w:type="gramStart"/>
+      <w:r>
+        <w:t>Note :</w:t>
+      </w:r>
+      <w:proofErr w:type="gramEnd"/>
+      <w:r>
+        <w:t xml:space="preserve"> If you get errors after doing this regarding , unable to merge etc.</w:t>
+      </w:r>
+    </w:p>
+    <w:p>
+      <w:pPr>
+        <w:pStyle w:val="Style1"/>
+        <w:jc w:val="both"/>
+      </w:pPr>
+      <w:r>
+        <w:t xml:space="preserve"> master -&gt; master then follow these steps ….</w:t>
+      </w:r>
+    </w:p>
+    <w:p>
+      <w:pPr>
+        <w:pStyle w:val="Style1"/>
+        <w:jc w:val="both"/>
+      </w:pPr>
+      <w:r>
+        <w:t>1. Clone the newly created repo at github</w:t>
+      </w:r>
+      <w:proofErr w:type="gramStart"/>
+      <w:r>
+        <w:t xml:space="preserve"> ..</w:t>
+      </w:r>
+      <w:proofErr w:type="gramEnd"/>
+    </w:p>
+    <w:p>
+      <w:pPr>
+        <w:pStyle w:val="Style1"/>
         <w:ind w:firstLine="720"/>
+        <w:jc w:val="both"/>
+      </w:pPr>
+      <w:r>
+        <w:rPr>
+          <w:b/>
+          <w:bCs/>
+          <w:noProof/>
+        </w:rPr>
+        <mc:AlternateContent>
+          <mc:Choice Requires="wps">
+            <w:drawing>
+              <wp:anchor distT="0" distB="0" distL="114300" distR="114300" simplePos="0" relativeHeight="251728896" behindDoc="0" locked="0" layoutInCell="1" allowOverlap="1" wp14:anchorId="268688BB" wp14:editId="12383F16">
+                <wp:simplePos x="0" y="0"/>
+                <wp:positionH relativeFrom="margin">
+                  <wp:posOffset>0</wp:posOffset>
+                </wp:positionH>
+                <wp:positionV relativeFrom="paragraph">
+                  <wp:posOffset>-635</wp:posOffset>
+                </wp:positionV>
+                <wp:extent cx="6165850" cy="393700"/>
+                <wp:effectExtent l="0" t="0" r="25400" b="25400"/>
+                <wp:wrapNone/>
+                <wp:docPr id="37" name="Rectangle 37"/>
+                <wp:cNvGraphicFramePr/>
+                <a:graphic xmlns:a="http://schemas.openxmlformats.org/drawingml/2006/main">
+                  <a:graphicData uri="http://schemas.microsoft.com/office/word/2010/wordprocessingShape">
+                    <wps:wsp>
+                      <wps:cNvSpPr/>
+                      <wps:spPr>
+                        <a:xfrm>
+                          <a:off x="0" y="0"/>
+                          <a:ext cx="6165850" cy="393700"/>
+                        </a:xfrm>
+                        <a:prstGeom prst="rect">
+                          <a:avLst/>
+                        </a:prstGeom>
+                        <a:noFill/>
+                        <a:ln>
+                          <a:solidFill>
+                            <a:schemeClr val="tx1"/>
+                          </a:solidFill>
+                        </a:ln>
+                      </wps:spPr>
+                      <wps:style>
+                        <a:lnRef idx="2">
+                          <a:schemeClr val="accent6"/>
+                        </a:lnRef>
+                        <a:fillRef idx="1">
+                          <a:schemeClr val="lt1"/>
+                        </a:fillRef>
+                        <a:effectRef idx="0">
+                          <a:schemeClr val="accent6"/>
+                        </a:effectRef>
+                        <a:fontRef idx="minor">
+                          <a:schemeClr val="dk1"/>
+                        </a:fontRef>
+                      </wps:style>
+                      <wps:bodyPr rot="0" spcFirstLastPara="0" vertOverflow="overflow" horzOverflow="overflow" vert="horz" wrap="square" lIns="91440" tIns="45720" rIns="91440" bIns="45720" numCol="1" spcCol="0" rtlCol="0" fromWordArt="0" anchor="ctr" anchorCtr="0" forceAA="0" compatLnSpc="1">
+                        <a:prstTxWarp prst="textNoShape">
+                          <a:avLst/>
+                        </a:prstTxWarp>
+                        <a:noAutofit/>
+                      </wps:bodyPr>
+                    </wps:wsp>
+                  </a:graphicData>
+                </a:graphic>
+                <wp14:sizeRelH relativeFrom="margin">
+                  <wp14:pctWidth>0</wp14:pctWidth>
+                </wp14:sizeRelH>
+                <wp14:sizeRelV relativeFrom="margin">
+                  <wp14:pctHeight>0</wp14:pctHeight>
+                </wp14:sizeRelV>
+              </wp:anchor>
+            </w:drawing>
+          </mc:Choice>
+          <mc:Fallback>
+            <w:pict>
+              <v:rect w14:anchorId="6F0AEE45" id="Rectangle 37" o:spid="_x0000_s1026" style="position:absolute;margin-left:0;margin-top:-.05pt;width:485.5pt;height:31pt;z-index:251728896;visibility:visible;mso-wrap-style:square;mso-width-percent:0;mso-height-percent:0;mso-wrap-distance-left:9pt;mso-wrap-distance-top:0;mso-wrap-distance-right:9pt;mso-wrap-distance-bottom:0;mso-position-horizontal:absolute;mso-position-horizontal-relative:margin;mso-position-vertical:absolute;mso-position-vertical-relative:text;mso-width-percent:0;mso-height-percent:0;mso-width-relative:margin;mso-height-relative:margin;v-text-anchor:middle" o:gfxdata="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" filled="f" strokecolor="black [3213]" strokeweight="1pt">
+                <w10:wrap anchorx="margin"/>
+              </v:rect>
+            </w:pict>
+          </mc:Fallback>
+        </mc:AlternateContent>
+      </w:r>
+      <w:r>
+        <w:t>git clone “Remote_Repo_URL”</w:t>
+      </w:r>
+    </w:p>
+    <w:p>
+      <w:pPr>
+        <w:pStyle w:val="Style1"/>
+        <w:jc w:val="both"/>
+      </w:pPr>
+    </w:p>
+    <w:p>
+      <w:pPr>
+        <w:pStyle w:val="Style1"/>
+        <w:jc w:val="both"/>
+      </w:pPr>
+      <w:r>
+        <w:t>2. After that cd to the newly cloned Remote Repository (local copy of remote repo just created in the directory where u cloned it) so just cd to that directory.</w:t>
+      </w:r>
+    </w:p>
+    <w:p>
+      <w:pPr>
+        <w:pStyle w:val="Style1"/>
+        <w:ind w:firstLine="720"/>
+        <w:jc w:val="both"/>
+      </w:pPr>
+      <w:r>
+        <w:rPr>
+          <w:b/>
+          <w:bCs/>
+          <w:noProof/>
+        </w:rPr>
+        <mc:AlternateContent>
+          <mc:Choice Requires="wps">
+            <w:drawing>
+              <wp:anchor distT="0" distB="0" distL="114300" distR="114300" simplePos="0" relativeHeight="251726848" behindDoc="0" locked="0" layoutInCell="1" allowOverlap="1" wp14:anchorId="1F1B44AB" wp14:editId="74261442">
+                <wp:simplePos x="0" y="0"/>
+                <wp:positionH relativeFrom="margin">
+                  <wp:posOffset>0</wp:posOffset>
+                </wp:positionH>
+                <wp:positionV relativeFrom="paragraph">
+                  <wp:posOffset>0</wp:posOffset>
+                </wp:positionV>
+                <wp:extent cx="6165850" cy="393700"/>
+                <wp:effectExtent l="0" t="0" r="25400" b="25400"/>
+                <wp:wrapNone/>
+                <wp:docPr id="36" name="Rectangle 36"/>
+                <wp:cNvGraphicFramePr/>
+                <a:graphic xmlns:a="http://schemas.openxmlformats.org/drawingml/2006/main">
+                  <a:graphicData uri="http://schemas.microsoft.com/office/word/2010/wordprocessingShape">
+                    <wps:wsp>
+                      <wps:cNvSpPr/>
+                      <wps:spPr>
+                        <a:xfrm>
+                          <a:off x="0" y="0"/>
+                          <a:ext cx="6165850" cy="393700"/>
+                        </a:xfrm>
+                        <a:prstGeom prst="rect">
+                          <a:avLst/>
+                        </a:prstGeom>
+                        <a:noFill/>
+                        <a:ln>
+                          <a:solidFill>
+                            <a:schemeClr val="tx1"/>
+                          </a:solidFill>
+                        </a:ln>
+                      </wps:spPr>
+                      <wps:style>
+                        <a:lnRef idx="2">
+                          <a:schemeClr val="accent6"/>
+                        </a:lnRef>
+                        <a:fillRef idx="1">
+                          <a:schemeClr val="lt1"/>
+                        </a:fillRef>
+                        <a:effectRef idx="0">
+                          <a:schemeClr val="accent6"/>
+                        </a:effectRef>
+                        <a:fontRef idx="minor">
+                          <a:schemeClr val="dk1"/>
+                        </a:fontRef>
+                      </wps:style>
+                      <wps:bodyPr rot="0" spcFirstLastPara="0" vertOverflow="overflow" horzOverflow="overflow" vert="horz" wrap="square" lIns="91440" tIns="45720" rIns="91440" bIns="45720" numCol="1" spcCol="0" rtlCol="0" fromWordArt="0" anchor="ctr" anchorCtr="0" forceAA="0" compatLnSpc="1">
+                        <a:prstTxWarp prst="textNoShape">
+                          <a:avLst/>
+                        </a:prstTxWarp>
+                        <a:noAutofit/>
+                      </wps:bodyPr>
+                    </wps:wsp>
+                  </a:graphicData>
+                </a:graphic>
+                <wp14:sizeRelH relativeFrom="margin">
+                  <wp14:pctWidth>0</wp14:pctWidth>
+                </wp14:sizeRelH>
+                <wp14:sizeRelV relativeFrom="margin">
+                  <wp14:pctHeight>0</wp14:pctHeight>
+                </wp14:sizeRelV>
+              </wp:anchor>
+            </w:drawing>
+          </mc:Choice>
+          <mc:Fallback>
+            <w:pict>
+              <v:rect w14:anchorId="430ED3A8" id="Rectangle 36" o:spid="_x0000_s1026" style="position:absolute;margin-left:0;margin-top:0;width:485.5pt;height:31pt;z-index:251726848;visibility:visible;mso-wrap-style:square;mso-width-percent:0;mso-height-percent:0;mso-wrap-distance-left:9pt;mso-wrap-distance-top:0;mso-wrap-distance-right:9pt;mso-wrap-distance-bottom:0;mso-position-horizontal:absolute;mso-position-horizontal-relative:margin;mso-position-vertical:absolute;mso-position-vertical-relative:text;mso-width-percent:0;mso-height-percent:0;mso-width-relative:margin;mso-height-relative:margin;v-text-anchor:middle" o:gfxdata="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" filled="f" strokecolor="black [3213]" strokeweight="1pt">
+                <w10:wrap anchorx="margin"/>
+              </v:rect>
+            </w:pict>
+          </mc:Fallback>
+        </mc:AlternateContent>
+      </w:r>
+      <w:r>
+        <w:t>cd &lt;Clone_Repo&gt;</w:t>
+      </w:r>
+    </w:p>
+    <w:p>
+      <w:pPr>
+        <w:pStyle w:val="Style1"/>
+        <w:jc w:val="both"/>
+      </w:pPr>
+    </w:p>
+    <w:p>
+      <w:pPr>
+        <w:pStyle w:val="Style1"/>
+        <w:jc w:val="both"/>
+      </w:pPr>
+      <w:r>
+        <w:t xml:space="preserve">3. After this add your complete set of files which you need to have in remote </w:t>
+      </w:r>
+      <w:proofErr w:type="gramStart"/>
+      <w:r>
+        <w:t>repo.(</w:t>
+      </w:r>
+      <w:proofErr w:type="gramEnd"/>
+      <w:r>
+        <w:t>i.e</w:t>
+      </w:r>
+      <w:r>
+        <w:t>.</w:t>
+      </w:r>
+      <w:r>
+        <w:t xml:space="preserve">  paste files to be pushed to the remote repo in this </w:t>
+      </w:r>
+      <w:proofErr w:type="spellStart"/>
+      <w:r>
+        <w:t>clone_repo</w:t>
+      </w:r>
+      <w:proofErr w:type="spellEnd"/>
+      <w:r>
+        <w:t>)</w:t>
+      </w:r>
+    </w:p>
+    <w:p>
+      <w:pPr>
+        <w:pStyle w:val="Style1"/>
+        <w:jc w:val="both"/>
+      </w:pPr>
+      <w:r>
+        <w:rPr>
+          <w:b/>
+          <w:bCs/>
+          <w:noProof/>
+        </w:rPr>
+        <mc:AlternateContent>
+          <mc:Choice Requires="wps">
+            <w:drawing>
+              <wp:anchor distT="0" distB="0" distL="114300" distR="114300" simplePos="0" relativeHeight="251724800" behindDoc="0" locked="0" layoutInCell="1" allowOverlap="1" wp14:anchorId="10820942" wp14:editId="3C6B1149">
+                <wp:simplePos x="0" y="0"/>
+                <wp:positionH relativeFrom="margin">
+                  <wp:align>left</wp:align>
+                </wp:positionH>
+                <wp:positionV relativeFrom="paragraph">
+                  <wp:posOffset>333375</wp:posOffset>
+                </wp:positionV>
+                <wp:extent cx="6165850" cy="1549400"/>
+                <wp:effectExtent l="0" t="0" r="25400" b="12700"/>
+                <wp:wrapNone/>
+                <wp:docPr id="3" name="Rectangle 3"/>
+                <wp:cNvGraphicFramePr/>
+                <a:graphic xmlns:a="http://schemas.openxmlformats.org/drawingml/2006/main">
+                  <a:graphicData uri="http://schemas.microsoft.com/office/word/2010/wordprocessingShape">
+                    <wps:wsp>
+                      <wps:cNvSpPr/>
+                      <wps:spPr>
+                        <a:xfrm>
+                          <a:off x="0" y="0"/>
+                          <a:ext cx="6165850" cy="1549400"/>
+                        </a:xfrm>
+                        <a:prstGeom prst="rect">
+                          <a:avLst/>
+                        </a:prstGeom>
+                        <a:noFill/>
+                        <a:ln>
+                          <a:solidFill>
+                            <a:schemeClr val="tx1"/>
+                          </a:solidFill>
+                        </a:ln>
+                      </wps:spPr>
+                      <wps:style>
+                        <a:lnRef idx="2">
+                          <a:schemeClr val="accent6"/>
+                        </a:lnRef>
+                        <a:fillRef idx="1">
+                          <a:schemeClr val="lt1"/>
+                        </a:fillRef>
+                        <a:effectRef idx="0">
+                          <a:schemeClr val="accent6"/>
+                        </a:effectRef>
+                        <a:fontRef idx="minor">
+                          <a:schemeClr val="dk1"/>
+                        </a:fontRef>
+                      </wps:style>
+                      <wps:bodyPr rot="0" spcFirstLastPara="0" vertOverflow="overflow" horzOverflow="overflow" vert="horz" wrap="square" lIns="91440" tIns="45720" rIns="91440" bIns="45720" numCol="1" spcCol="0" rtlCol="0" fromWordArt="0" anchor="ctr" anchorCtr="0" forceAA="0" compatLnSpc="1">
+                        <a:prstTxWarp prst="textNoShape">
+                          <a:avLst/>
+                        </a:prstTxWarp>
+                        <a:noAutofit/>
+                      </wps:bodyPr>
+                    </wps:wsp>
+                  </a:graphicData>
+                </a:graphic>
+                <wp14:sizeRelH relativeFrom="margin">
+                  <wp14:pctWidth>0</wp14:pctWidth>
+                </wp14:sizeRelH>
+                <wp14:sizeRelV relativeFrom="margin">
+                  <wp14:pctHeight>0</wp14:pctHeight>
+                </wp14:sizeRelV>
+              </wp:anchor>
+            </w:drawing>
+          </mc:Choice>
+          <mc:Fallback>
+            <w:pict>
+              <v:rect w14:anchorId="136735D0" id="Rectangle 3" o:spid="_x0000_s1026" style="position:absolute;margin-left:0;margin-top:26.25pt;width:485.5pt;height:122pt;z-index:251724800;visibility:visible;mso-wrap-style:square;mso-width-percent:0;mso-height-percent:0;mso-wrap-distance-left:9pt;mso-wrap-distance-top:0;mso-wrap-distance-right:9pt;mso-wrap-distance-bottom:0;mso-position-horizontal:left;mso-position-horizontal-relative:margin;mso-position-vertical:absolute;mso-position-vertical-relative:text;mso-width-percent:0;mso-height-percent:0;mso-width-relative:margin;mso-height-relative:margin;v-text-anchor:middle" o:gfxdata="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" filled="f" strokecolor="black [3213]" strokeweight="1pt">
+                <w10:wrap anchorx="margin"/>
+              </v:rect>
+            </w:pict>
+          </mc:Fallback>
+        </mc:AlternateContent>
+      </w:r>
+      <w:r>
+        <w:t>4. Now follow the steps below ….</w:t>
+      </w:r>
+    </w:p>
+    <w:p>
+      <w:pPr>
+        <w:pStyle w:val="Style1"/>
+        <w:ind w:firstLine="720"/>
+        <w:jc w:val="both"/>
+      </w:pPr>
+      <w:r>
+        <w:t>git status</w:t>
+      </w:r>
+    </w:p>
+    <w:p>
+      <w:pPr>
+        <w:pStyle w:val="Style1"/>
+        <w:ind w:firstLine="720"/>
+        <w:jc w:val="both"/>
+      </w:pPr>
+      <w:r>
+        <w:t xml:space="preserve">git </w:t>
+      </w:r>
+      <w:proofErr w:type="gramStart"/>
+      <w:r>
+        <w:t>add .</w:t>
+      </w:r>
+      <w:proofErr w:type="gramEnd"/>
+      <w:r>
+        <w:t xml:space="preserve"> (or     git add &lt;filename&gt;)</w:t>
+      </w:r>
+    </w:p>
+    <w:p>
+      <w:pPr>
+        <w:pStyle w:val="Style1"/>
+        <w:ind w:firstLine="720"/>
+        <w:jc w:val="both"/>
+      </w:pPr>
+      <w:r>
+        <w:rPr>
+          <w:b/>
+          <w:bCs/>
+          <w:noProof/>
+        </w:rPr>
+        <w:lastRenderedPageBreak/>
+        <mc:AlternateContent>
+          <mc:Choice Requires="wps">
+            <w:drawing>
+              <wp:anchor distT="0" distB="0" distL="114300" distR="114300" simplePos="0" relativeHeight="251730944" behindDoc="0" locked="0" layoutInCell="1" allowOverlap="1" wp14:anchorId="3CC92AB9" wp14:editId="6B91EB1A">
+                <wp:simplePos x="0" y="0"/>
+                <wp:positionH relativeFrom="margin">
+                  <wp:align>left</wp:align>
+                </wp:positionH>
+                <wp:positionV relativeFrom="paragraph">
+                  <wp:posOffset>-196850</wp:posOffset>
+                </wp:positionV>
+                <wp:extent cx="6165850" cy="927100"/>
+                <wp:effectExtent l="0" t="0" r="25400" b="25400"/>
+                <wp:wrapNone/>
+                <wp:docPr id="38" name="Rectangle 38"/>
+                <wp:cNvGraphicFramePr/>
+                <a:graphic xmlns:a="http://schemas.openxmlformats.org/drawingml/2006/main">
+                  <a:graphicData uri="http://schemas.microsoft.com/office/word/2010/wordprocessingShape">
+                    <wps:wsp>
+                      <wps:cNvSpPr/>
+                      <wps:spPr>
+                        <a:xfrm>
+                          <a:off x="0" y="0"/>
+                          <a:ext cx="6165850" cy="927100"/>
+                        </a:xfrm>
+                        <a:prstGeom prst="rect">
+                          <a:avLst/>
+                        </a:prstGeom>
+                        <a:noFill/>
+                        <a:ln>
+                          <a:solidFill>
+                            <a:schemeClr val="tx1"/>
+                          </a:solidFill>
+                        </a:ln>
+                      </wps:spPr>
+                      <wps:style>
+                        <a:lnRef idx="2">
+                          <a:schemeClr val="accent6"/>
+                        </a:lnRef>
+                        <a:fillRef idx="1">
+                          <a:schemeClr val="lt1"/>
+                        </a:fillRef>
+                        <a:effectRef idx="0">
+                          <a:schemeClr val="accent6"/>
+                        </a:effectRef>
+                        <a:fontRef idx="minor">
+                          <a:schemeClr val="dk1"/>
+                        </a:fontRef>
+                      </wps:style>
+                      <wps:bodyPr rot="0" spcFirstLastPara="0" vertOverflow="overflow" horzOverflow="overflow" vert="horz" wrap="square" lIns="91440" tIns="45720" rIns="91440" bIns="45720" numCol="1" spcCol="0" rtlCol="0" fromWordArt="0" anchor="ctr" anchorCtr="0" forceAA="0" compatLnSpc="1">
+                        <a:prstTxWarp prst="textNoShape">
+                          <a:avLst/>
+                        </a:prstTxWarp>
+                        <a:noAutofit/>
+                      </wps:bodyPr>
+                    </wps:wsp>
+                  </a:graphicData>
+                </a:graphic>
+                <wp14:sizeRelH relativeFrom="margin">
+                  <wp14:pctWidth>0</wp14:pctWidth>
+                </wp14:sizeRelH>
+                <wp14:sizeRelV relativeFrom="margin">
+                  <wp14:pctHeight>0</wp14:pctHeight>
+                </wp14:sizeRelV>
+              </wp:anchor>
+            </w:drawing>
+          </mc:Choice>
+          <mc:Fallback>
+            <w:pict>
+              <v:rect w14:anchorId="2798F811" id="Rectangle 38" o:spid="_x0000_s1026" style="position:absolute;margin-left:0;margin-top:-15.5pt;width:485.5pt;height:73pt;z-index:251730944;visibility:visible;mso-wrap-style:square;mso-width-percent:0;mso-height-percent:0;mso-wrap-distance-left:9pt;mso-wrap-distance-top:0;mso-wrap-distance-right:9pt;mso-wrap-distance-bottom:0;mso-position-horizontal:left;mso-position-horizontal-relative:margin;mso-position-vertical:absolute;mso-position-vertical-relative:text;mso-width-percent:0;mso-height-percent:0;mso-width-relative:margin;mso-height-relative:margin;v-text-anchor:middle" o:gfxdata="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" filled="f" strokecolor="black [3213]" strokeweight="1pt">
+                <w10:wrap anchorx="margin"/>
+              </v:rect>
+            </w:pict>
+          </mc:Fallback>
+        </mc:AlternateContent>
+      </w:r>
+      <w:r>
+        <w:t>git commit -m “commit message to the files you want to commit”</w:t>
+      </w:r>
+    </w:p>
+    <w:p>
+      <w:pPr>
+        <w:pStyle w:val="Style1"/>
+        <w:ind w:firstLine="720"/>
+        <w:jc w:val="both"/>
+      </w:pPr>
+      <w:r>
+        <w:t>git push -u origin master</w:t>
+      </w:r>
+    </w:p>
+    <w:p>
+      <w:pPr>
+        <w:pStyle w:val="Style1"/>
         <w:jc w:val="both"/>
       </w:pPr>
     </w:p>
@@ -7994,7 +8497,7 @@
 </file>
 
 <file path=customXml/itemProps1.xml><?xml version="1.0" encoding="utf-8"?>
-<ds:datastoreItem xmlns:ds="http://schemas.openxmlformats.org/officeDocument/2006/customXml" ds:itemID="{12656116-2ED7-4ADF-9DD7-C894FE3398B2}">
+<ds:datastoreItem xmlns:ds="http://schemas.openxmlformats.org/officeDocument/2006/customXml" ds:itemID="{2BCDC8DF-6A89-41BF-95E0-424C96B0E01F}">
   <ds:schemaRefs>
     <ds:schemaRef ds:uri="http://schemas.openxmlformats.org/officeDocument/2006/bibliography"/>
   </ds:schemaRefs>

</xml_diff>